<commit_message>
There is my report
</commit_message>
<xml_diff>
--- a/dk91/Alina_Tymchenko/Laba2/Звіт_2.docx
+++ b/dk91/Alina_Tymchenko/Laba2/Звіт_2.docx
@@ -1245,31 +1245,40 @@
           <w:lang w:val="ru-RU"/>
         </w:rPr>
       </w:pPr>
+    </w:p>
+    <w:p>
+      <w:pPr>
+        <w:rPr>
+          <w:rFonts w:ascii="Times New Roman" w:eastAsia="Times New Roman" w:hAnsi="Times New Roman" w:cs="Times New Roman"/>
+          <w:sz w:val="24"/>
+          <w:szCs w:val="24"/>
+        </w:rPr>
+      </w:pPr>
       <w:r>
         <w:rPr>
           <w:noProof/>
         </w:rPr>
         <w:drawing>
-          <wp:anchor distT="0" distB="0" distL="114300" distR="114300" simplePos="0" relativeHeight="251659264" behindDoc="0" locked="0" layoutInCell="1" allowOverlap="1" wp14:anchorId="44F3F774" wp14:editId="5E68FCFA">
+          <wp:anchor distT="0" distB="0" distL="114300" distR="114300" simplePos="0" relativeHeight="251659264" behindDoc="0" locked="0" layoutInCell="1" allowOverlap="1" wp14:anchorId="46687631" wp14:editId="308B0514">
             <wp:simplePos x="0" y="0"/>
-            <wp:positionH relativeFrom="page">
+            <wp:positionH relativeFrom="margin">
               <wp:align>center</wp:align>
             </wp:positionH>
             <wp:positionV relativeFrom="paragraph">
-              <wp:posOffset>24130</wp:posOffset>
+              <wp:posOffset>-474980</wp:posOffset>
             </wp:positionV>
-            <wp:extent cx="6033770" cy="8197850"/>
-            <wp:effectExtent l="0" t="0" r="5080" b="0"/>
+            <wp:extent cx="3065722" cy="8262620"/>
+            <wp:effectExtent l="0" t="0" r="1905" b="5080"/>
             <wp:wrapThrough wrapText="bothSides">
               <wp:wrapPolygon edited="0">
                 <wp:start x="0" y="0"/>
-                <wp:lineTo x="0" y="21533"/>
-                <wp:lineTo x="21550" y="21533"/>
-                <wp:lineTo x="21550" y="0"/>
+                <wp:lineTo x="0" y="21563"/>
+                <wp:lineTo x="21479" y="21563"/>
+                <wp:lineTo x="21479" y="0"/>
                 <wp:lineTo x="0" y="0"/>
               </wp:wrapPolygon>
             </wp:wrapThrough>
-            <wp:docPr id="2" name="Рисунок 2"/>
+            <wp:docPr id="6" name="Рисунок 6"/>
             <wp:cNvGraphicFramePr>
               <a:graphicFrameLocks xmlns:a="http://schemas.openxmlformats.org/drawingml/2006/main" noChangeAspect="1"/>
             </wp:cNvGraphicFramePr>
@@ -1277,7 +1286,7 @@
               <a:graphicData uri="http://schemas.openxmlformats.org/drawingml/2006/picture">
                 <pic:pic xmlns:pic="http://schemas.openxmlformats.org/drawingml/2006/picture">
                   <pic:nvPicPr>
-                    <pic:cNvPr id="2" name="Лаба_2.jpg"/>
+                    <pic:cNvPr id="6" name="Laba2.jpg"/>
                     <pic:cNvPicPr/>
                   </pic:nvPicPr>
                   <pic:blipFill rotWithShape="1">
@@ -1288,13 +1297,13 @@
                         </a:ext>
                       </a:extLst>
                     </a:blip>
-                    <a:srcRect r="59624" b="29496"/>
+                    <a:srcRect r="64207"/>
                     <a:stretch/>
                   </pic:blipFill>
                   <pic:spPr bwMode="auto">
                     <a:xfrm>
                       <a:off x="0" y="0"/>
-                      <a:ext cx="6033770" cy="8197850"/>
+                      <a:ext cx="3065722" cy="8262620"/>
                     </a:xfrm>
                     <a:prstGeom prst="rect">
                       <a:avLst/>
@@ -1320,6 +1329,17 @@
           </wp:anchor>
         </w:drawing>
       </w:r>
+      <w:r>
+        <w:br w:type="page"/>
+      </w:r>
+    </w:p>
+    <w:p>
+      <w:pPr>
+        <w:pStyle w:val="a7"/>
+        <w:rPr>
+          <w:lang w:val="ru-RU"/>
+        </w:rPr>
+      </w:pPr>
     </w:p>
     <w:p>
       <w:pPr>
@@ -1329,43 +1349,33 @@
           <w:szCs w:val="24"/>
         </w:rPr>
       </w:pPr>
-      <w:r>
-        <w:br w:type="page"/>
-      </w:r>
-    </w:p>
-    <w:p>
-      <w:pPr>
-        <w:pStyle w:val="a7"/>
-        <w:rPr>
-          <w:lang w:val="ru-RU"/>
-        </w:rPr>
-      </w:pPr>
+      <w:bookmarkStart w:id="0" w:name="_GoBack"/>
       <w:r>
         <w:rPr>
           <w:noProof/>
-        </w:rPr>
-        <w:lastRenderedPageBreak/>
+          <w:lang w:val="en-US"/>
+        </w:rPr>
         <w:drawing>
-          <wp:anchor distT="0" distB="0" distL="114300" distR="114300" simplePos="0" relativeHeight="251665408" behindDoc="0" locked="0" layoutInCell="1" allowOverlap="1" wp14:anchorId="2809E82E" wp14:editId="1F1CF4F2">
+          <wp:anchor distT="0" distB="0" distL="114300" distR="114300" simplePos="0" relativeHeight="251660288" behindDoc="0" locked="0" layoutInCell="1" allowOverlap="1" wp14:anchorId="73F622F5" wp14:editId="44A813E7">
             <wp:simplePos x="0" y="0"/>
             <wp:positionH relativeFrom="page">
-              <wp:posOffset>4091940</wp:posOffset>
+              <wp:align>center</wp:align>
             </wp:positionH>
             <wp:positionV relativeFrom="paragraph">
-              <wp:posOffset>0</wp:posOffset>
+              <wp:posOffset>367030</wp:posOffset>
             </wp:positionV>
-            <wp:extent cx="2583180" cy="9224645"/>
-            <wp:effectExtent l="0" t="0" r="7620" b="0"/>
+            <wp:extent cx="6438900" cy="7816850"/>
+            <wp:effectExtent l="0" t="0" r="0" b="0"/>
             <wp:wrapThrough wrapText="bothSides">
               <wp:wrapPolygon edited="0">
                 <wp:start x="0" y="0"/>
-                <wp:lineTo x="0" y="21545"/>
-                <wp:lineTo x="21504" y="21545"/>
-                <wp:lineTo x="21504" y="0"/>
+                <wp:lineTo x="0" y="21530"/>
+                <wp:lineTo x="21536" y="21530"/>
+                <wp:lineTo x="21536" y="0"/>
                 <wp:lineTo x="0" y="0"/>
               </wp:wrapPolygon>
             </wp:wrapThrough>
-            <wp:docPr id="5" name="Рисунок 5"/>
+            <wp:docPr id="7" name="Рисунок 7"/>
             <wp:cNvGraphicFramePr>
               <a:graphicFrameLocks xmlns:a="http://schemas.openxmlformats.org/drawingml/2006/main" noChangeAspect="1"/>
             </wp:cNvGraphicFramePr>
@@ -1373,7 +1383,7 @@
               <a:graphicData uri="http://schemas.openxmlformats.org/drawingml/2006/picture">
                 <pic:pic xmlns:pic="http://schemas.openxmlformats.org/drawingml/2006/picture">
                   <pic:nvPicPr>
-                    <pic:cNvPr id="2" name="Лаба_2.jpg"/>
+                    <pic:cNvPr id="7" name="Laba2.jpg"/>
                     <pic:cNvPicPr/>
                   </pic:nvPicPr>
                   <pic:blipFill rotWithShape="1">
@@ -1384,13 +1394,13 @@
                         </a:ext>
                       </a:extLst>
                     </a:blip>
-                    <a:srcRect l="59696" r="21231" b="12467"/>
+                    <a:srcRect l="35421" b="18734"/>
                     <a:stretch/>
                   </pic:blipFill>
                   <pic:spPr bwMode="auto">
                     <a:xfrm>
                       <a:off x="0" y="0"/>
-                      <a:ext cx="2583180" cy="9224645"/>
+                      <a:ext cx="6438900" cy="7816850"/>
                     </a:xfrm>
                     <a:prstGeom prst="rect">
                       <a:avLst/>
@@ -1416,166 +1426,7 @@
           </wp:anchor>
         </w:drawing>
       </w:r>
-      <w:r>
-        <w:rPr>
-          <w:noProof/>
-        </w:rPr>
-        <w:drawing>
-          <wp:anchor distT="0" distB="0" distL="114300" distR="114300" simplePos="0" relativeHeight="251663360" behindDoc="0" locked="0" layoutInCell="1" allowOverlap="1" wp14:anchorId="140E5C62" wp14:editId="05FAE82F">
-            <wp:simplePos x="0" y="0"/>
-            <wp:positionH relativeFrom="page">
-              <wp:posOffset>1645920</wp:posOffset>
-            </wp:positionH>
-            <wp:positionV relativeFrom="paragraph">
-              <wp:posOffset>0</wp:posOffset>
-            </wp:positionV>
-            <wp:extent cx="2207950" cy="9186922"/>
-            <wp:effectExtent l="0" t="0" r="1905" b="0"/>
-            <wp:wrapThrough wrapText="bothSides">
-              <wp:wrapPolygon edited="0">
-                <wp:start x="0" y="0"/>
-                <wp:lineTo x="0" y="21545"/>
-                <wp:lineTo x="21432" y="21545"/>
-                <wp:lineTo x="21432" y="0"/>
-                <wp:lineTo x="0" y="0"/>
-              </wp:wrapPolygon>
-            </wp:wrapThrough>
-            <wp:docPr id="4" name="Рисунок 4"/>
-            <wp:cNvGraphicFramePr>
-              <a:graphicFrameLocks xmlns:a="http://schemas.openxmlformats.org/drawingml/2006/main" noChangeAspect="1"/>
-            </wp:cNvGraphicFramePr>
-            <a:graphic xmlns:a="http://schemas.openxmlformats.org/drawingml/2006/main">
-              <a:graphicData uri="http://schemas.openxmlformats.org/drawingml/2006/picture">
-                <pic:pic xmlns:pic="http://schemas.openxmlformats.org/drawingml/2006/picture">
-                  <pic:nvPicPr>
-                    <pic:cNvPr id="2" name="Лаба_2.jpg"/>
-                    <pic:cNvPicPr/>
-                  </pic:nvPicPr>
-                  <pic:blipFill rotWithShape="1">
-                    <a:blip r:embed="rId8" cstate="print">
-                      <a:extLst>
-                        <a:ext uri="{28A0092B-C50C-407E-A947-70E740481C1C}">
-                          <a14:useLocalDpi xmlns:a14="http://schemas.microsoft.com/office/drawing/2010/main" val="0"/>
-                        </a:ext>
-                      </a:extLst>
-                    </a:blip>
-                    <a:srcRect l="39509" r="41790"/>
-                    <a:stretch/>
-                  </pic:blipFill>
-                  <pic:spPr bwMode="auto">
-                    <a:xfrm>
-                      <a:off x="0" y="0"/>
-                      <a:ext cx="2207950" cy="9186922"/>
-                    </a:xfrm>
-                    <a:prstGeom prst="rect">
-                      <a:avLst/>
-                    </a:prstGeom>
-                    <a:ln>
-                      <a:noFill/>
-                    </a:ln>
-                    <a:extLst>
-                      <a:ext uri="{53640926-AAD7-44D8-BBD7-CCE9431645EC}">
-                        <a14:shadowObscured xmlns:a14="http://schemas.microsoft.com/office/drawing/2010/main"/>
-                      </a:ext>
-                    </a:extLst>
-                  </pic:spPr>
-                </pic:pic>
-              </a:graphicData>
-            </a:graphic>
-            <wp14:sizeRelH relativeFrom="page">
-              <wp14:pctWidth>0</wp14:pctWidth>
-            </wp14:sizeRelH>
-            <wp14:sizeRelV relativeFrom="page">
-              <wp14:pctHeight>0</wp14:pctHeight>
-            </wp14:sizeRelV>
-          </wp:anchor>
-        </w:drawing>
-      </w:r>
-    </w:p>
-    <w:p>
-      <w:pPr>
-        <w:rPr>
-          <w:rFonts w:ascii="Times New Roman" w:eastAsia="Times New Roman" w:hAnsi="Times New Roman" w:cs="Times New Roman"/>
-          <w:sz w:val="24"/>
-          <w:szCs w:val="24"/>
-        </w:rPr>
-      </w:pPr>
-      <w:r>
-        <w:rPr>
-          <w:noProof/>
-        </w:rPr>
-        <w:lastRenderedPageBreak/>
-        <w:drawing>
-          <wp:anchor distT="0" distB="0" distL="114300" distR="114300" simplePos="0" relativeHeight="251661312" behindDoc="0" locked="0" layoutInCell="1" allowOverlap="1" wp14:anchorId="7E5A16AA" wp14:editId="61246AC5">
-            <wp:simplePos x="0" y="0"/>
-            <wp:positionH relativeFrom="margin">
-              <wp:posOffset>1106805</wp:posOffset>
-            </wp:positionH>
-            <wp:positionV relativeFrom="paragraph">
-              <wp:posOffset>1323340</wp:posOffset>
-            </wp:positionV>
-            <wp:extent cx="3329940" cy="5838190"/>
-            <wp:effectExtent l="0" t="0" r="3810" b="0"/>
-            <wp:wrapThrough wrapText="bothSides">
-              <wp:wrapPolygon edited="0">
-                <wp:start x="0" y="0"/>
-                <wp:lineTo x="0" y="21497"/>
-                <wp:lineTo x="21501" y="21497"/>
-                <wp:lineTo x="21501" y="0"/>
-                <wp:lineTo x="0" y="0"/>
-              </wp:wrapPolygon>
-            </wp:wrapThrough>
-            <wp:docPr id="3" name="Рисунок 3"/>
-            <wp:cNvGraphicFramePr>
-              <a:graphicFrameLocks xmlns:a="http://schemas.openxmlformats.org/drawingml/2006/main" noChangeAspect="1"/>
-            </wp:cNvGraphicFramePr>
-            <a:graphic xmlns:a="http://schemas.openxmlformats.org/drawingml/2006/main">
-              <a:graphicData uri="http://schemas.openxmlformats.org/drawingml/2006/picture">
-                <pic:pic xmlns:pic="http://schemas.openxmlformats.org/drawingml/2006/picture">
-                  <pic:nvPicPr>
-                    <pic:cNvPr id="2" name="Лаба_2.jpg"/>
-                    <pic:cNvPicPr/>
-                  </pic:nvPicPr>
-                  <pic:blipFill rotWithShape="1">
-                    <a:blip r:embed="rId8" cstate="print">
-                      <a:extLst>
-                        <a:ext uri="{28A0092B-C50C-407E-A947-70E740481C1C}">
-                          <a14:useLocalDpi xmlns:a14="http://schemas.microsoft.com/office/drawing/2010/main" val="0"/>
-                        </a:ext>
-                      </a:extLst>
-                    </a:blip>
-                    <a:srcRect l="81990" b="59417"/>
-                    <a:stretch/>
-                  </pic:blipFill>
-                  <pic:spPr bwMode="auto">
-                    <a:xfrm>
-                      <a:off x="0" y="0"/>
-                      <a:ext cx="3329940" cy="5838190"/>
-                    </a:xfrm>
-                    <a:prstGeom prst="rect">
-                      <a:avLst/>
-                    </a:prstGeom>
-                    <a:ln>
-                      <a:noFill/>
-                    </a:ln>
-                    <a:extLst>
-                      <a:ext uri="{53640926-AAD7-44D8-BBD7-CCE9431645EC}">
-                        <a14:shadowObscured xmlns:a14="http://schemas.microsoft.com/office/drawing/2010/main"/>
-                      </a:ext>
-                    </a:extLst>
-                  </pic:spPr>
-                </pic:pic>
-              </a:graphicData>
-            </a:graphic>
-            <wp14:sizeRelH relativeFrom="page">
-              <wp14:pctWidth>0</wp14:pctWidth>
-            </wp14:sizeRelH>
-            <wp14:sizeRelV relativeFrom="page">
-              <wp14:pctHeight>0</wp14:pctHeight>
-            </wp14:sizeRelV>
-          </wp:anchor>
-        </w:drawing>
-      </w:r>
+      <w:bookmarkEnd w:id="0"/>
       <w:r>
         <w:br w:type="page"/>
       </w:r>
@@ -1684,6 +1535,9 @@
     <w:p>
       <w:pPr>
         <w:pStyle w:val="a7"/>
+        <w:rPr>
+          <w:lang w:val="uk-UA"/>
+        </w:rPr>
       </w:pPr>
       <w:hyperlink r:id="rId9" w:history="1">
         <w:r>
@@ -1831,17 +1685,20 @@
     <w:p>
       <w:pPr>
         <w:pStyle w:val="a7"/>
-      </w:pPr>
-    </w:p>
-    <w:p>
-      <w:pPr>
-        <w:rPr>
-          <w:rFonts w:ascii="Times New Roman" w:hAnsi="Times New Roman" w:cs="Times New Roman"/>
-          <w:sz w:val="28"/>
-          <w:szCs w:val="28"/>
+        <w:rPr>
           <w:lang w:val="uk-UA"/>
         </w:rPr>
       </w:pPr>
+    </w:p>
+    <w:p>
+      <w:pPr>
+        <w:rPr>
+          <w:rFonts w:ascii="Times New Roman" w:hAnsi="Times New Roman" w:cs="Times New Roman"/>
+          <w:sz w:val="28"/>
+          <w:szCs w:val="28"/>
+          <w:lang w:val="uk-UA"/>
+        </w:rPr>
+      </w:pPr>
       <w:proofErr w:type="spellStart"/>
       <w:r>
         <w:rPr>
@@ -2377,8 +2234,6 @@
         </w:rPr>
         <w:t>.</w:t>
       </w:r>
-      <w:bookmarkStart w:id="0" w:name="_GoBack"/>
-      <w:bookmarkEnd w:id="0"/>
     </w:p>
     <w:p>
       <w:pPr>

</xml_diff>